<commit_message>
GDPR implementation 90% done
</commit_message>
<xml_diff>
--- a/Documentatie/research plan opzet.docx
+++ b/Documentatie/research plan opzet.docx
@@ -1,6 +1,6 @@
 
 <file path=word/document.xml><?xml version="1.0" encoding="utf-8"?>
-<w:document xmlns:wpc="http://schemas.microsoft.com/office/word/2010/wordprocessingCanvas" xmlns:cx="http://schemas.microsoft.com/office/drawing/2014/chartex" xmlns:cx1="http://schemas.microsoft.com/office/drawing/2015/9/8/chartex" xmlns:cx2="http://schemas.microsoft.com/office/drawing/2015/10/21/chartex" xmlns:cx3="http://schemas.microsoft.com/office/drawing/2016/5/9/chartex" xmlns:cx4="http://schemas.microsoft.com/office/drawing/2016/5/10/chartex" xmlns:cx5="http://schemas.microsoft.com/office/drawing/2016/5/11/chartex" xmlns:cx6="http://schemas.microsoft.com/office/drawing/2016/5/12/chartex" xmlns:cx7="http://schemas.microsoft.com/office/drawing/2016/5/13/chartex" xmlns:cx8="http://schemas.microsoft.com/office/drawing/2016/5/14/chartex" xmlns:mc="http://schemas.openxmlformats.org/markup-compatibility/2006" xmlns:aink="http://schemas.microsoft.com/office/drawing/2016/ink" xmlns:am3d="http://schemas.microsoft.com/office/drawing/2017/model3d" xmlns:o="urn:schemas-microsoft-com:office:office" xmlns:oel="http://schemas.microsoft.com/office/2019/extlst" xmlns:r="http://schemas.openxmlformats.org/officeDocument/2006/relationships" xmlns:m="http://schemas.openxmlformats.org/officeDocument/2006/math" xmlns:v="urn:schemas-microsoft-com:vml" xmlns:wp14="http://schemas.microsoft.com/office/word/2010/wordprocessingDrawing" xmlns:wp="http://schemas.openxmlformats.org/drawingml/2006/wordprocessingDrawing" xmlns:w10="urn:schemas-microsoft-com:office:word" xmlns:w="http://schemas.openxmlformats.org/wordprocessingml/2006/main" xmlns:w14="http://schemas.microsoft.com/office/word/2010/wordml" xmlns:w15="http://schemas.microsoft.com/office/word/2012/wordml" xmlns:w16cex="http://schemas.microsoft.com/office/word/2018/wordml/cex" xmlns:w16cid="http://schemas.microsoft.com/office/word/2016/wordml/cid" xmlns:w16="http://schemas.microsoft.com/office/word/2018/wordml" xmlns:w16sdtdh="http://schemas.microsoft.com/office/word/2020/wordml/sdtdatahash" xmlns:w16se="http://schemas.microsoft.com/office/word/2015/wordml/symex" xmlns:wpg="http://schemas.microsoft.com/office/word/2010/wordprocessingGroup" xmlns:wpi="http://schemas.microsoft.com/office/word/2010/wordprocessingInk" xmlns:wne="http://schemas.microsoft.com/office/word/2006/wordml" xmlns:wps="http://schemas.microsoft.com/office/word/2010/wordprocessingShape" mc:Ignorable="w14 w15 w16se w16cid w16 w16cex w16sdtdh wp14">
+<w:document xmlns:wpc="http://schemas.microsoft.com/office/word/2010/wordprocessingCanvas" xmlns:cx="http://schemas.microsoft.com/office/drawing/2014/chartex" xmlns:cx1="http://schemas.microsoft.com/office/drawing/2015/9/8/chartex" xmlns:cx2="http://schemas.microsoft.com/office/drawing/2015/10/21/chartex" xmlns:cx3="http://schemas.microsoft.com/office/drawing/2016/5/9/chartex" xmlns:cx4="http://schemas.microsoft.com/office/drawing/2016/5/10/chartex" xmlns:cx5="http://schemas.microsoft.com/office/drawing/2016/5/11/chartex" xmlns:cx6="http://schemas.microsoft.com/office/drawing/2016/5/12/chartex" xmlns:cx7="http://schemas.microsoft.com/office/drawing/2016/5/13/chartex" xmlns:cx8="http://schemas.microsoft.com/office/drawing/2016/5/14/chartex" xmlns:mc="http://schemas.openxmlformats.org/markup-compatibility/2006" xmlns:aink="http://schemas.microsoft.com/office/drawing/2016/ink" xmlns:am3d="http://schemas.microsoft.com/office/drawing/2017/model3d" xmlns:o="urn:schemas-microsoft-com:office:office" xmlns:oel="http://schemas.microsoft.com/office/2019/extlst" xmlns:r="http://schemas.openxmlformats.org/officeDocument/2006/relationships" xmlns:m="http://schemas.openxmlformats.org/officeDocument/2006/math" xmlns:v="urn:schemas-microsoft-com:vml" xmlns:wp14="http://schemas.microsoft.com/office/word/2010/wordprocessingDrawing" xmlns:wp="http://schemas.openxmlformats.org/drawingml/2006/wordprocessingDrawing" xmlns:w10="urn:schemas-microsoft-com:office:word" xmlns:w="http://schemas.openxmlformats.org/wordprocessingml/2006/main" xmlns:w14="http://schemas.microsoft.com/office/word/2010/wordml" xmlns:w15="http://schemas.microsoft.com/office/word/2012/wordml" xmlns:w16cex="http://schemas.microsoft.com/office/word/2018/wordml/cex" xmlns:w16cid="http://schemas.microsoft.com/office/word/2016/wordml/cid" xmlns:w16="http://schemas.microsoft.com/office/word/2018/wordml" xmlns:w16du="http://schemas.microsoft.com/office/word/2023/wordml/word16du" xmlns:w16sdtdh="http://schemas.microsoft.com/office/word/2020/wordml/sdtdatahash" xmlns:w16se="http://schemas.microsoft.com/office/word/2015/wordml/symex" xmlns:wpg="http://schemas.microsoft.com/office/word/2010/wordprocessingGroup" xmlns:wpi="http://schemas.microsoft.com/office/word/2010/wordprocessingInk" xmlns:wne="http://schemas.microsoft.com/office/word/2006/wordml" xmlns:wps="http://schemas.microsoft.com/office/word/2010/wordprocessingShape" mc:Ignorable="w14 w15 w16se w16cid w16 w16cex w16sdtdh wp14">
   <w:body>
     <w:p>
       <w:pPr>
@@ -8,6 +8,7 @@
           <w:lang w:val="nl-BE"/>
         </w:rPr>
       </w:pPr>
+      <w:bookmarkStart w:id="0" w:name="_Hlk135908264"/>
       <w:r>
         <w:rPr>
           <w:lang w:val="nl-BE"/>
@@ -45,48 +46,7 @@
         <w:t>”</w:t>
       </w:r>
     </w:p>
-    <w:p>
-      <w:pPr>
-        <w:rPr>
-          <w:lang w:val="nl-BE"/>
-        </w:rPr>
-      </w:pPr>
-    </w:p>
-    <w:p>
-      <w:pPr>
-        <w:rPr>
-          <w:lang w:val="nl-BE"/>
-        </w:rPr>
-      </w:pPr>
-    </w:p>
-    <w:p>
-      <w:pPr>
-        <w:rPr>
-          <w:lang w:val="nl-BE"/>
-        </w:rPr>
-      </w:pPr>
-    </w:p>
-    <w:p>
-      <w:pPr>
-        <w:rPr>
-          <w:lang w:val="nl-BE"/>
-        </w:rPr>
-      </w:pPr>
-    </w:p>
-    <w:p>
-      <w:pPr>
-        <w:rPr>
-          <w:lang w:val="nl-BE"/>
-        </w:rPr>
-      </w:pPr>
-    </w:p>
-    <w:p>
-      <w:pPr>
-        <w:rPr>
-          <w:lang w:val="nl-BE"/>
-        </w:rPr>
-      </w:pPr>
-    </w:p>
+    <w:bookmarkEnd w:id="0"/>
     <w:p>
       <w:pPr>
         <w:pStyle w:val="ListParagraph"/>
@@ -268,13 +228,6 @@
     </w:p>
     <w:p>
       <w:pPr>
-        <w:rPr>
-          <w:lang w:val="nl-BE"/>
-        </w:rPr>
-      </w:pPr>
-    </w:p>
-    <w:p>
-      <w:pPr>
         <w:pStyle w:val="ListParagraph"/>
         <w:numPr>
           <w:ilvl w:val="0"/>
@@ -305,13 +258,6 @@
     </w:p>
     <w:p>
       <w:pPr>
-        <w:rPr>
-          <w:lang w:val="nl-BE"/>
-        </w:rPr>
-      </w:pPr>
-    </w:p>
-    <w:p>
-      <w:pPr>
         <w:pStyle w:val="ListParagraph"/>
         <w:numPr>
           <w:ilvl w:val="0"/>
@@ -499,13 +445,6 @@
     </w:p>
     <w:p>
       <w:pPr>
-        <w:rPr>
-          <w:lang w:val="nl-BE"/>
-        </w:rPr>
-      </w:pPr>
-    </w:p>
-    <w:p>
-      <w:pPr>
         <w:pStyle w:val="ListParagraph"/>
         <w:numPr>
           <w:ilvl w:val="0"/>
@@ -685,149 +624,269 @@
         <w:rPr>
           <w:lang w:val="nl-BE"/>
         </w:rPr>
-        <w:t xml:space="preserve">Voor deze deelvraag ga ik het internet afspeuren voor verschillende software die een externe mogelijkheid biedt om authenticatie te regelen voor een microservices applicatie. Daarnaast ga ik op </w:t>
-      </w:r>
+        <w:t>Voor deze deelvraag ga ik het internet afspeuren voor verschillende software die een externe mogelijkheid biedt om authenticatie te regelen voor een microservices applicatie. Daarnaast ga ik op forums zoals stack overflow zoeken naar software die andere gebruikers aanraden of zelf gebruiken. Uiteindelijk zullen de gevonden programma’s een beoordeling krijgen om te kijken welke het meest geschikt is voor mijn eigen project</w:t>
+      </w:r>
+    </w:p>
+    <w:p>
+      <w:pPr>
+        <w:pStyle w:val="ListParagraph"/>
+        <w:numPr>
+          <w:ilvl w:val="0"/>
+          <w:numId w:val="1"/>
+        </w:numPr>
+        <w:rPr>
+          <w:lang w:val="nl-BE"/>
+        </w:rPr>
+      </w:pPr>
+      <w:r>
+        <w:rPr>
+          <w:lang w:val="nl-BE"/>
+        </w:rPr>
+        <w:t>(</w:t>
+      </w:r>
+      <w:r>
+        <w:rPr>
+          <w:lang w:val="nl-BE"/>
+        </w:rPr>
+        <w:t xml:space="preserve">Wat </w:t>
+      </w:r>
+      <w:r>
+        <w:rPr>
+          <w:lang w:val="nl-BE"/>
+        </w:rPr>
+        <w:t xml:space="preserve">zijn de </w:t>
+      </w:r>
+      <w:r>
+        <w:rPr>
+          <w:lang w:val="nl-BE"/>
+        </w:rPr>
+        <w:t>meest gebruik</w:t>
+      </w:r>
+      <w:r>
+        <w:rPr>
+          <w:lang w:val="nl-BE"/>
+        </w:rPr>
+        <w:t>elijke</w:t>
+      </w:r>
+      <w:r>
+        <w:rPr>
+          <w:lang w:val="nl-BE"/>
+        </w:rPr>
+        <w:t xml:space="preserve"> </w:t>
+      </w:r>
+      <w:r>
+        <w:rPr>
+          <w:lang w:val="nl-BE"/>
+        </w:rPr>
+        <w:t>manieren van</w:t>
+      </w:r>
+      <w:r>
+        <w:rPr>
+          <w:lang w:val="nl-BE"/>
+        </w:rPr>
+        <w:t xml:space="preserve"> authenticatie</w:t>
+      </w:r>
+      <w:r>
+        <w:rPr>
+          <w:lang w:val="nl-BE"/>
+        </w:rPr>
+        <w:t xml:space="preserve"> binnen een microservi</w:t>
+      </w:r>
+      <w:r>
+        <w:rPr>
+          <w:lang w:val="nl-BE"/>
+        </w:rPr>
+        <w:t>c</w:t>
+      </w:r>
+      <w:r>
+        <w:rPr>
+          <w:lang w:val="nl-BE"/>
+        </w:rPr>
+        <w:t>es applicatie</w:t>
+      </w:r>
+      <w:r>
+        <w:rPr>
+          <w:lang w:val="nl-BE"/>
+        </w:rPr>
+        <w:t>?</w:t>
+      </w:r>
+      <w:r>
+        <w:rPr>
+          <w:lang w:val="nl-BE"/>
+        </w:rPr>
+        <w:t>)</w:t>
+      </w:r>
+    </w:p>
+    <w:p>
+      <w:pPr>
+        <w:pStyle w:val="ListParagraph"/>
+        <w:numPr>
+          <w:ilvl w:val="1"/>
+          <w:numId w:val="1"/>
+        </w:numPr>
+        <w:rPr>
+          <w:lang w:val="nl-BE"/>
+        </w:rPr>
+      </w:pPr>
+      <w:proofErr w:type="spellStart"/>
+      <w:r>
+        <w:rPr>
+          <w:lang w:val="nl-BE"/>
+        </w:rPr>
+        <w:t>Literature</w:t>
+      </w:r>
+      <w:proofErr w:type="spellEnd"/>
+      <w:r>
+        <w:rPr>
+          <w:lang w:val="nl-BE"/>
+        </w:rPr>
+        <w:t xml:space="preserve"> </w:t>
+      </w:r>
+      <w:proofErr w:type="spellStart"/>
+      <w:r>
+        <w:rPr>
+          <w:lang w:val="nl-BE"/>
+        </w:rPr>
+        <w:t>study</w:t>
+      </w:r>
+      <w:proofErr w:type="spellEnd"/>
+      <w:r>
+        <w:rPr>
+          <w:lang w:val="nl-BE"/>
+        </w:rPr>
+        <w:t xml:space="preserve"> (Library)</w:t>
+      </w:r>
+    </w:p>
+    <w:p>
+      <w:pPr>
+        <w:pStyle w:val="ListParagraph"/>
+        <w:numPr>
+          <w:ilvl w:val="1"/>
+          <w:numId w:val="1"/>
+        </w:numPr>
+        <w:rPr>
+          <w:lang w:val="nl-BE"/>
+        </w:rPr>
+      </w:pPr>
+      <w:r>
+        <w:rPr>
+          <w:lang w:val="nl-BE"/>
+        </w:rPr>
+        <w:t>Product review (showroom)</w:t>
+      </w:r>
+    </w:p>
+    <w:p>
+      <w:pPr>
+        <w:rPr>
+          <w:lang w:val="nl-BE"/>
+        </w:rPr>
+      </w:pPr>
+      <w:r>
+        <w:rPr>
+          <w:lang w:val="nl-BE"/>
+        </w:rPr>
+        <w:t>Voor deze deelvraag ga ik onderzoeken wat de meest gebruikte technische oplossingen zijn voor authenticatie. Dit heeft dus niet per direct invloed op het soort programma, maar eerder op welke technische manieren er zijn om een authenticatie uit te voeren (</w:t>
+      </w:r>
+      <w:proofErr w:type="spellStart"/>
+      <w:r>
+        <w:rPr>
+          <w:lang w:val="nl-BE"/>
+        </w:rPr>
+        <w:t>jwt</w:t>
+      </w:r>
+      <w:proofErr w:type="spellEnd"/>
+      <w:r>
+        <w:rPr>
+          <w:lang w:val="nl-BE"/>
+        </w:rPr>
+        <w:t xml:space="preserve">, single sign on </w:t>
+      </w:r>
+      <w:proofErr w:type="spellStart"/>
+      <w:r>
+        <w:rPr>
+          <w:lang w:val="nl-BE"/>
+        </w:rPr>
+        <w:t>etc</w:t>
+      </w:r>
+      <w:proofErr w:type="spellEnd"/>
+      <w:r>
+        <w:rPr>
+          <w:lang w:val="nl-BE"/>
+        </w:rPr>
+        <w:t>)</w:t>
+      </w:r>
+    </w:p>
+    <w:p>
+      <w:pPr>
+        <w:rPr>
+          <w:lang w:val="nl-BE"/>
+        </w:rPr>
+      </w:pPr>
+    </w:p>
+    <w:p>
+      <w:pPr>
+        <w:rPr>
+          <w:lang w:val="nl-BE"/>
+        </w:rPr>
+      </w:pPr>
+    </w:p>
+    <w:p>
+      <w:pPr>
+        <w:pStyle w:val="ListParagraph"/>
+        <w:numPr>
+          <w:ilvl w:val="0"/>
+          <w:numId w:val="1"/>
+        </w:numPr>
+        <w:rPr>
+          <w:lang w:val="nl-BE"/>
+        </w:rPr>
+      </w:pPr>
       <w:r>
         <w:rPr>
           <w:lang w:val="nl-BE"/>
         </w:rPr>
         <w:lastRenderedPageBreak/>
-        <w:t>forums zoals stack overflow zoeken naar software die andere gebruikers aanraden of zelf gebruiken. Uiteindelijk zullen de gevonden programma’s een beoordeling krijgen om te kijken welke het meest geschikt is voor mijn eigen project</w:t>
-      </w:r>
-    </w:p>
-    <w:p>
-      <w:pPr>
-        <w:pStyle w:val="ListParagraph"/>
-        <w:ind w:left="1440"/>
-        <w:rPr>
-          <w:lang w:val="nl-BE"/>
-        </w:rPr>
-      </w:pPr>
-    </w:p>
-    <w:p>
-      <w:pPr>
-        <w:pStyle w:val="ListParagraph"/>
-        <w:ind w:left="1440"/>
-        <w:rPr>
-          <w:lang w:val="nl-BE"/>
-        </w:rPr>
-      </w:pPr>
-    </w:p>
-    <w:p>
-      <w:pPr>
-        <w:pStyle w:val="ListParagraph"/>
-        <w:ind w:left="1440"/>
-        <w:rPr>
-          <w:lang w:val="nl-BE"/>
-        </w:rPr>
-      </w:pPr>
-    </w:p>
-    <w:p>
-      <w:pPr>
-        <w:pStyle w:val="ListParagraph"/>
-        <w:ind w:left="1440"/>
-        <w:rPr>
-          <w:lang w:val="nl-BE"/>
-        </w:rPr>
-      </w:pPr>
-    </w:p>
-    <w:p>
-      <w:pPr>
-        <w:pStyle w:val="ListParagraph"/>
-        <w:ind w:left="1440"/>
-        <w:rPr>
-          <w:lang w:val="nl-BE"/>
-        </w:rPr>
-      </w:pPr>
-    </w:p>
-    <w:p>
-      <w:pPr>
-        <w:pStyle w:val="ListParagraph"/>
-        <w:numPr>
-          <w:ilvl w:val="0"/>
-          <w:numId w:val="1"/>
-        </w:numPr>
-        <w:rPr>
-          <w:lang w:val="nl-BE"/>
-        </w:rPr>
-      </w:pPr>
-      <w:r>
-        <w:rPr>
-          <w:lang w:val="nl-BE"/>
-        </w:rPr>
-        <w:t>(</w:t>
-      </w:r>
-      <w:r>
-        <w:rPr>
-          <w:lang w:val="nl-BE"/>
-        </w:rPr>
-        <w:t xml:space="preserve">Wat </w:t>
-      </w:r>
-      <w:r>
-        <w:rPr>
-          <w:lang w:val="nl-BE"/>
-        </w:rPr>
-        <w:t xml:space="preserve">zijn de </w:t>
-      </w:r>
-      <w:r>
-        <w:rPr>
-          <w:lang w:val="nl-BE"/>
-        </w:rPr>
-        <w:t>meest gebruik</w:t>
-      </w:r>
-      <w:r>
-        <w:rPr>
-          <w:lang w:val="nl-BE"/>
-        </w:rPr>
-        <w:t>elijke</w:t>
-      </w:r>
+        <w:t>Welke authenticatie mogelijkheid is het meest geschikt voor de kwetter applicatie?</w:t>
+      </w:r>
+    </w:p>
+    <w:p>
+      <w:pPr>
+        <w:pStyle w:val="ListParagraph"/>
+        <w:numPr>
+          <w:ilvl w:val="1"/>
+          <w:numId w:val="1"/>
+        </w:numPr>
+        <w:rPr>
+          <w:lang w:val="nl-BE"/>
+        </w:rPr>
+      </w:pPr>
+      <w:proofErr w:type="spellStart"/>
+      <w:r>
+        <w:rPr>
+          <w:lang w:val="nl-BE"/>
+        </w:rPr>
+        <w:t>Literature</w:t>
+      </w:r>
+      <w:proofErr w:type="spellEnd"/>
       <w:r>
         <w:rPr>
           <w:lang w:val="nl-BE"/>
         </w:rPr>
         <w:t xml:space="preserve"> </w:t>
       </w:r>
-      <w:r>
-        <w:rPr>
-          <w:lang w:val="nl-BE"/>
-        </w:rPr>
-        <w:t>manieren van</w:t>
-      </w:r>
-      <w:r>
-        <w:rPr>
-          <w:lang w:val="nl-BE"/>
-        </w:rPr>
-        <w:t xml:space="preserve"> authenticatie</w:t>
-      </w:r>
-      <w:r>
-        <w:rPr>
-          <w:lang w:val="nl-BE"/>
-        </w:rPr>
-        <w:t xml:space="preserve"> binnen een microservi</w:t>
-      </w:r>
-      <w:r>
-        <w:rPr>
-          <w:lang w:val="nl-BE"/>
-        </w:rPr>
-        <w:t>c</w:t>
-      </w:r>
-      <w:r>
-        <w:rPr>
-          <w:lang w:val="nl-BE"/>
-        </w:rPr>
-        <w:t>es applicatie</w:t>
-      </w:r>
-      <w:r>
-        <w:rPr>
-          <w:lang w:val="nl-BE"/>
-        </w:rPr>
-        <w:t>?</w:t>
-      </w:r>
-      <w:r>
-        <w:rPr>
-          <w:lang w:val="nl-BE"/>
-        </w:rPr>
-        <w:t>)</w:t>
+      <w:proofErr w:type="spellStart"/>
+      <w:r>
+        <w:rPr>
+          <w:lang w:val="nl-BE"/>
+        </w:rPr>
+        <w:t>study</w:t>
+      </w:r>
+      <w:proofErr w:type="spellEnd"/>
+      <w:r>
+        <w:rPr>
+          <w:lang w:val="nl-BE"/>
+        </w:rPr>
+        <w:t xml:space="preserve"> (Library)</w:t>
       </w:r>
     </w:p>
     <w:p>
@@ -841,33 +900,11 @@
           <w:lang w:val="nl-BE"/>
         </w:rPr>
       </w:pPr>
-      <w:proofErr w:type="spellStart"/>
-      <w:r>
-        <w:rPr>
-          <w:lang w:val="nl-BE"/>
-        </w:rPr>
-        <w:t>Literature</w:t>
-      </w:r>
-      <w:proofErr w:type="spellEnd"/>
-      <w:r>
-        <w:rPr>
-          <w:lang w:val="nl-BE"/>
-        </w:rPr>
-        <w:t xml:space="preserve"> </w:t>
-      </w:r>
-      <w:proofErr w:type="spellStart"/>
-      <w:r>
-        <w:rPr>
-          <w:lang w:val="nl-BE"/>
-        </w:rPr>
-        <w:t>study</w:t>
-      </w:r>
-      <w:proofErr w:type="spellEnd"/>
-      <w:r>
-        <w:rPr>
-          <w:lang w:val="nl-BE"/>
-        </w:rPr>
-        <w:t xml:space="preserve"> (Library)</w:t>
+      <w:r>
+        <w:rPr>
+          <w:lang w:val="nl-BE"/>
+        </w:rPr>
+        <w:t>Security test (LAB)</w:t>
       </w:r>
     </w:p>
     <w:p>
@@ -885,169 +922,6 @@
         <w:rPr>
           <w:lang w:val="nl-BE"/>
         </w:rPr>
-        <w:t>Product review (showroom)</w:t>
-      </w:r>
-    </w:p>
-    <w:p>
-      <w:pPr>
-        <w:rPr>
-          <w:lang w:val="nl-BE"/>
-        </w:rPr>
-      </w:pPr>
-      <w:r>
-        <w:rPr>
-          <w:lang w:val="nl-BE"/>
-        </w:rPr>
-        <w:t>Voor deze deelvraag ga ik onderzoeken wat de meest gebruikte technische oplossingen zijn voor authenticatie. Dit heeft dus niet per direct invloed op het soort programma, maar eerder op welke technische manieren er zijn om een authenticatie uit te voeren (</w:t>
-      </w:r>
-      <w:proofErr w:type="spellStart"/>
-      <w:r>
-        <w:rPr>
-          <w:lang w:val="nl-BE"/>
-        </w:rPr>
-        <w:t>jwt</w:t>
-      </w:r>
-      <w:proofErr w:type="spellEnd"/>
-      <w:r>
-        <w:rPr>
-          <w:lang w:val="nl-BE"/>
-        </w:rPr>
-        <w:t xml:space="preserve">, single </w:t>
-      </w:r>
-      <w:proofErr w:type="spellStart"/>
-      <w:r>
-        <w:rPr>
-          <w:lang w:val="nl-BE"/>
-        </w:rPr>
-        <w:t>sign</w:t>
-      </w:r>
-      <w:proofErr w:type="spellEnd"/>
-      <w:r>
-        <w:rPr>
-          <w:lang w:val="nl-BE"/>
-        </w:rPr>
-        <w:t xml:space="preserve"> on </w:t>
-      </w:r>
-      <w:proofErr w:type="spellStart"/>
-      <w:r>
-        <w:rPr>
-          <w:lang w:val="nl-BE"/>
-        </w:rPr>
-        <w:t>etc</w:t>
-      </w:r>
-      <w:proofErr w:type="spellEnd"/>
-      <w:r>
-        <w:rPr>
-          <w:lang w:val="nl-BE"/>
-        </w:rPr>
-        <w:t>)</w:t>
-      </w:r>
-    </w:p>
-    <w:p>
-      <w:pPr>
-        <w:rPr>
-          <w:lang w:val="nl-BE"/>
-        </w:rPr>
-      </w:pPr>
-    </w:p>
-    <w:p>
-      <w:pPr>
-        <w:rPr>
-          <w:lang w:val="nl-BE"/>
-        </w:rPr>
-      </w:pPr>
-    </w:p>
-    <w:p>
-      <w:pPr>
-        <w:pStyle w:val="ListParagraph"/>
-        <w:numPr>
-          <w:ilvl w:val="0"/>
-          <w:numId w:val="1"/>
-        </w:numPr>
-        <w:rPr>
-          <w:lang w:val="nl-BE"/>
-        </w:rPr>
-      </w:pPr>
-      <w:r>
-        <w:rPr>
-          <w:lang w:val="nl-BE"/>
-        </w:rPr>
-        <w:t>Welke authenticatie mogelijkheid is het meest geschikt voor de kwetter applicatie?</w:t>
-      </w:r>
-    </w:p>
-    <w:p>
-      <w:pPr>
-        <w:pStyle w:val="ListParagraph"/>
-        <w:numPr>
-          <w:ilvl w:val="1"/>
-          <w:numId w:val="1"/>
-        </w:numPr>
-        <w:rPr>
-          <w:lang w:val="nl-BE"/>
-        </w:rPr>
-      </w:pPr>
-      <w:proofErr w:type="spellStart"/>
-      <w:r>
-        <w:rPr>
-          <w:lang w:val="nl-BE"/>
-        </w:rPr>
-        <w:t>Literature</w:t>
-      </w:r>
-      <w:proofErr w:type="spellEnd"/>
-      <w:r>
-        <w:rPr>
-          <w:lang w:val="nl-BE"/>
-        </w:rPr>
-        <w:t xml:space="preserve"> </w:t>
-      </w:r>
-      <w:proofErr w:type="spellStart"/>
-      <w:r>
-        <w:rPr>
-          <w:lang w:val="nl-BE"/>
-        </w:rPr>
-        <w:t>study</w:t>
-      </w:r>
-      <w:proofErr w:type="spellEnd"/>
-      <w:r>
-        <w:rPr>
-          <w:lang w:val="nl-BE"/>
-        </w:rPr>
-        <w:t xml:space="preserve"> (Library)</w:t>
-      </w:r>
-    </w:p>
-    <w:p>
-      <w:pPr>
-        <w:pStyle w:val="ListParagraph"/>
-        <w:numPr>
-          <w:ilvl w:val="1"/>
-          <w:numId w:val="1"/>
-        </w:numPr>
-        <w:rPr>
-          <w:lang w:val="nl-BE"/>
-        </w:rPr>
-      </w:pPr>
-      <w:r>
-        <w:rPr>
-          <w:lang w:val="nl-BE"/>
-        </w:rPr>
-        <w:t>Security test (LAB)</w:t>
-      </w:r>
-    </w:p>
-    <w:p>
-      <w:pPr>
-        <w:pStyle w:val="ListParagraph"/>
-        <w:numPr>
-          <w:ilvl w:val="1"/>
-          <w:numId w:val="1"/>
-        </w:numPr>
-        <w:rPr>
-          <w:lang w:val="nl-BE"/>
-        </w:rPr>
-      </w:pPr>
-      <w:r>
-        <w:rPr>
-          <w:lang w:val="nl-BE"/>
-        </w:rPr>
         <w:t>Prototyping</w:t>
       </w:r>
       <w:r>
@@ -1056,12 +930,6 @@
         </w:rPr>
         <w:t xml:space="preserve"> (workshop)</w:t>
       </w:r>
-      <w:r>
-        <w:rPr>
-          <w:lang w:val="nl-BE"/>
-        </w:rPr>
-        <w:br/>
-      </w:r>
     </w:p>
     <w:p>
       <w:pPr>
@@ -1075,13 +943,6 @@
         </w:rPr>
         <w:t xml:space="preserve">Als laatste deelvraag ga ik, op basis van de gevonden data, een authenticatie service uitkiezen en hiervan een prototype maken voor in mijn eigen applicatie. </w:t>
       </w:r>
-    </w:p>
-    <w:p>
-      <w:pPr>
-        <w:rPr>
-          <w:lang w:val="nl-BE"/>
-        </w:rPr>
-      </w:pPr>
     </w:p>
     <w:p>
       <w:pPr>
@@ -1119,7 +980,7 @@
 </file>
 
 <file path=word/numbering.xml><?xml version="1.0" encoding="utf-8"?>
-<w:numbering xmlns:wpc="http://schemas.microsoft.com/office/word/2010/wordprocessingCanvas" xmlns:cx="http://schemas.microsoft.com/office/drawing/2014/chartex" xmlns:cx1="http://schemas.microsoft.com/office/drawing/2015/9/8/chartex" xmlns:cx2="http://schemas.microsoft.com/office/drawing/2015/10/21/chartex" xmlns:cx3="http://schemas.microsoft.com/office/drawing/2016/5/9/chartex" xmlns:cx4="http://schemas.microsoft.com/office/drawing/2016/5/10/chartex" xmlns:cx5="http://schemas.microsoft.com/office/drawing/2016/5/11/chartex" xmlns:cx6="http://schemas.microsoft.com/office/drawing/2016/5/12/chartex" xmlns:cx7="http://schemas.microsoft.com/office/drawing/2016/5/13/chartex" xmlns:cx8="http://schemas.microsoft.com/office/drawing/2016/5/14/chartex" xmlns:mc="http://schemas.openxmlformats.org/markup-compatibility/2006" xmlns:aink="http://schemas.microsoft.com/office/drawing/2016/ink" xmlns:am3d="http://schemas.microsoft.com/office/drawing/2017/model3d" xmlns:o="urn:schemas-microsoft-com:office:office" xmlns:oel="http://schemas.microsoft.com/office/2019/extlst" xmlns:r="http://schemas.openxmlformats.org/officeDocument/2006/relationships" xmlns:m="http://schemas.openxmlformats.org/officeDocument/2006/math" xmlns:v="urn:schemas-microsoft-com:vml" xmlns:wp14="http://schemas.microsoft.com/office/word/2010/wordprocessingDrawing" xmlns:wp="http://schemas.openxmlformats.org/drawingml/2006/wordprocessingDrawing" xmlns:w10="urn:schemas-microsoft-com:office:word" xmlns:w="http://schemas.openxmlformats.org/wordprocessingml/2006/main" xmlns:w14="http://schemas.microsoft.com/office/word/2010/wordml" xmlns:w15="http://schemas.microsoft.com/office/word/2012/wordml" xmlns:w16cex="http://schemas.microsoft.com/office/word/2018/wordml/cex" xmlns:w16cid="http://schemas.microsoft.com/office/word/2016/wordml/cid" xmlns:w16="http://schemas.microsoft.com/office/word/2018/wordml" xmlns:w16sdtdh="http://schemas.microsoft.com/office/word/2020/wordml/sdtdatahash" xmlns:w16se="http://schemas.microsoft.com/office/word/2015/wordml/symex" xmlns:wpg="http://schemas.microsoft.com/office/word/2010/wordprocessingGroup" xmlns:wpi="http://schemas.microsoft.com/office/word/2010/wordprocessingInk" xmlns:wne="http://schemas.microsoft.com/office/word/2006/wordml" xmlns:wps="http://schemas.microsoft.com/office/word/2010/wordprocessingShape" mc:Ignorable="w14 w15 w16se w16cid w16 w16cex w16sdtdh wp14">
+<w:numbering xmlns:wpc="http://schemas.microsoft.com/office/word/2010/wordprocessingCanvas" xmlns:cx="http://schemas.microsoft.com/office/drawing/2014/chartex" xmlns:cx1="http://schemas.microsoft.com/office/drawing/2015/9/8/chartex" xmlns:cx2="http://schemas.microsoft.com/office/drawing/2015/10/21/chartex" xmlns:cx3="http://schemas.microsoft.com/office/drawing/2016/5/9/chartex" xmlns:cx4="http://schemas.microsoft.com/office/drawing/2016/5/10/chartex" xmlns:cx5="http://schemas.microsoft.com/office/drawing/2016/5/11/chartex" xmlns:cx6="http://schemas.microsoft.com/office/drawing/2016/5/12/chartex" xmlns:cx7="http://schemas.microsoft.com/office/drawing/2016/5/13/chartex" xmlns:cx8="http://schemas.microsoft.com/office/drawing/2016/5/14/chartex" xmlns:mc="http://schemas.openxmlformats.org/markup-compatibility/2006" xmlns:aink="http://schemas.microsoft.com/office/drawing/2016/ink" xmlns:am3d="http://schemas.microsoft.com/office/drawing/2017/model3d" xmlns:o="urn:schemas-microsoft-com:office:office" xmlns:oel="http://schemas.microsoft.com/office/2019/extlst" xmlns:r="http://schemas.openxmlformats.org/officeDocument/2006/relationships" xmlns:m="http://schemas.openxmlformats.org/officeDocument/2006/math" xmlns:v="urn:schemas-microsoft-com:vml" xmlns:wp14="http://schemas.microsoft.com/office/word/2010/wordprocessingDrawing" xmlns:wp="http://schemas.openxmlformats.org/drawingml/2006/wordprocessingDrawing" xmlns:w10="urn:schemas-microsoft-com:office:word" xmlns:w="http://schemas.openxmlformats.org/wordprocessingml/2006/main" xmlns:w14="http://schemas.microsoft.com/office/word/2010/wordml" xmlns:w15="http://schemas.microsoft.com/office/word/2012/wordml" xmlns:w16cex="http://schemas.microsoft.com/office/word/2018/wordml/cex" xmlns:w16cid="http://schemas.microsoft.com/office/word/2016/wordml/cid" xmlns:w16="http://schemas.microsoft.com/office/word/2018/wordml" xmlns:w16du="http://schemas.microsoft.com/office/word/2023/wordml/word16du" xmlns:w16sdtdh="http://schemas.microsoft.com/office/word/2020/wordml/sdtdatahash" xmlns:w16se="http://schemas.microsoft.com/office/word/2015/wordml/symex" xmlns:wpg="http://schemas.microsoft.com/office/word/2010/wordprocessingGroup" xmlns:wpi="http://schemas.microsoft.com/office/word/2010/wordprocessingInk" xmlns:wne="http://schemas.microsoft.com/office/word/2006/wordml" xmlns:wps="http://schemas.microsoft.com/office/word/2010/wordprocessingShape" mc:Ignorable="w14 w15 w16se w16cid w16 w16cex w16sdtdh wp14">
   <w:abstractNum w:abstractNumId="0" w15:restartNumberingAfterBreak="0">
     <w:nsid w:val="4C4F3960"/>
     <w:multiLevelType w:val="hybridMultilevel"/>
@@ -1130,7 +991,7 @@
       <w:lvlText w:val="%1."/>
       <w:lvlJc w:val="left"/>
       <w:pPr>
-        <w:ind w:left="720" w:hanging="360"/>
+        <w:ind w:left="1080" w:hanging="360"/>
       </w:pPr>
     </w:lvl>
     <w:lvl w:ilvl="1" w:tplc="20000019">

</xml_diff>

<commit_message>
eerste versie loadtest werkend gekregen
</commit_message>
<xml_diff>
--- a/Documentatie/research plan opzet.docx
+++ b/Documentatie/research plan opzet.docx
@@ -54,41 +54,6 @@
     </w:p>
     <w:p>
       <w:pPr>
-        <w:rPr>
-          <w:lang w:val="nl-BE"/>
-        </w:rPr>
-      </w:pPr>
-    </w:p>
-    <w:p>
-      <w:pPr>
-        <w:rPr>
-          <w:lang w:val="nl-BE"/>
-        </w:rPr>
-      </w:pPr>
-    </w:p>
-    <w:p>
-      <w:pPr>
-        <w:rPr>
-          <w:lang w:val="nl-BE"/>
-        </w:rPr>
-      </w:pPr>
-    </w:p>
-    <w:p>
-      <w:pPr>
-        <w:rPr>
-          <w:lang w:val="nl-BE"/>
-        </w:rPr>
-      </w:pPr>
-    </w:p>
-    <w:p>
-      <w:pPr>
-        <w:rPr>
-          <w:lang w:val="nl-BE"/>
-        </w:rPr>
-      </w:pPr>
-    </w:p>
-    <w:p>
-      <w:pPr>
         <w:pStyle w:val="ListParagraph"/>
         <w:numPr>
           <w:ilvl w:val="0"/>
@@ -284,6 +249,7 @@
           <w:lang w:val="nl-BE"/>
         </w:rPr>
       </w:pPr>
+      <w:bookmarkStart w:id="0" w:name="_Hlk135824825"/>
       <w:r>
         <w:rPr>
           <w:lang w:val="nl-BE"/>
@@ -303,6 +269,7 @@
         <w:t xml:space="preserve"> en nadelen van een microservices applicatie ten opzichte van een monolieten applicatie?</w:t>
       </w:r>
     </w:p>
+    <w:bookmarkEnd w:id="0"/>
     <w:p>
       <w:pPr>
         <w:rPr>
@@ -515,6 +482,7 @@
           <w:lang w:val="nl-BE"/>
         </w:rPr>
       </w:pPr>
+      <w:bookmarkStart w:id="1" w:name="_Hlk135825760"/>
       <w:r>
         <w:rPr>
           <w:lang w:val="nl-BE"/>
@@ -552,6 +520,7 @@
         <w:t>?</w:t>
       </w:r>
     </w:p>
+    <w:bookmarkEnd w:id="1"/>
     <w:p>
       <w:pPr>
         <w:pStyle w:val="ListParagraph"/>
@@ -685,14 +654,7 @@
         <w:rPr>
           <w:lang w:val="nl-BE"/>
         </w:rPr>
-        <w:t xml:space="preserve">Voor deze deelvraag ga ik het internet afspeuren voor verschillende software die een externe mogelijkheid biedt om authenticatie te regelen voor een microservices applicatie. Daarnaast ga ik op </w:t>
-      </w:r>
-      <w:r>
-        <w:rPr>
-          <w:lang w:val="nl-BE"/>
-        </w:rPr>
-        <w:lastRenderedPageBreak/>
-        <w:t>forums zoals stack overflow zoeken naar software die andere gebruikers aanraden of zelf gebruiken. Uiteindelijk zullen de gevonden programma’s een beoordeling krijgen om te kijken welke het meest geschikt is voor mijn eigen project</w:t>
+        <w:t>Voor deze deelvraag ga ik het internet afspeuren voor verschillende software die een externe mogelijkheid biedt om authenticatie te regelen voor een microservices applicatie. Daarnaast ga ik op forums zoals stack overflow zoeken naar software die andere gebruikers aanraden of zelf gebruiken. Uiteindelijk zullen de gevonden programma’s een beoordeling krijgen om te kijken welke het meest geschikt is voor mijn eigen project</w:t>
       </w:r>
     </w:p>
     <w:p>
@@ -757,6 +719,7 @@
         </w:rPr>
         <w:t>(</w:t>
       </w:r>
+      <w:bookmarkStart w:id="2" w:name="_Hlk135825768"/>
       <w:r>
         <w:rPr>
           <w:lang w:val="nl-BE"/>
@@ -829,6 +792,7 @@
         </w:rPr>
         <w:t>)</w:t>
       </w:r>
+      <w:bookmarkEnd w:id="2"/>
     </w:p>
     <w:p>
       <w:pPr>
@@ -912,43 +876,157 @@
         <w:rPr>
           <w:lang w:val="nl-BE"/>
         </w:rPr>
-        <w:t xml:space="preserve">, single </w:t>
+        <w:t xml:space="preserve">, single sign on </w:t>
       </w:r>
       <w:proofErr w:type="spellStart"/>
       <w:r>
         <w:rPr>
           <w:lang w:val="nl-BE"/>
         </w:rPr>
-        <w:t>sign</w:t>
+        <w:t>etc</w:t>
       </w:r>
       <w:proofErr w:type="spellEnd"/>
       <w:r>
         <w:rPr>
           <w:lang w:val="nl-BE"/>
         </w:rPr>
-        <w:t xml:space="preserve"> on </w:t>
-      </w:r>
+        <w:t>)</w:t>
+      </w:r>
+    </w:p>
+    <w:p>
+      <w:pPr>
+        <w:rPr>
+          <w:lang w:val="nl-BE"/>
+        </w:rPr>
+      </w:pPr>
+    </w:p>
+    <w:p>
+      <w:pPr>
+        <w:rPr>
+          <w:lang w:val="nl-BE"/>
+        </w:rPr>
+      </w:pPr>
+    </w:p>
+    <w:p>
+      <w:pPr>
+        <w:pStyle w:val="ListParagraph"/>
+        <w:numPr>
+          <w:ilvl w:val="0"/>
+          <w:numId w:val="1"/>
+        </w:numPr>
+        <w:rPr>
+          <w:lang w:val="nl-BE"/>
+        </w:rPr>
+      </w:pPr>
+      <w:bookmarkStart w:id="3" w:name="_Hlk135825774"/>
+      <w:r>
+        <w:rPr>
+          <w:lang w:val="nl-BE"/>
+        </w:rPr>
+        <w:t>Welke authenticatie mogelijkheid is het meest geschikt voor de kwetter applicatie?</w:t>
+      </w:r>
+      <w:bookmarkEnd w:id="3"/>
+    </w:p>
+    <w:p>
+      <w:pPr>
+        <w:pStyle w:val="ListParagraph"/>
+        <w:numPr>
+          <w:ilvl w:val="1"/>
+          <w:numId w:val="1"/>
+        </w:numPr>
+        <w:rPr>
+          <w:lang w:val="nl-BE"/>
+        </w:rPr>
+      </w:pPr>
       <w:proofErr w:type="spellStart"/>
       <w:r>
         <w:rPr>
           <w:lang w:val="nl-BE"/>
         </w:rPr>
-        <w:t>etc</w:t>
+        <w:t>Literature</w:t>
       </w:r>
       <w:proofErr w:type="spellEnd"/>
       <w:r>
         <w:rPr>
           <w:lang w:val="nl-BE"/>
         </w:rPr>
-        <w:t>)</w:t>
-      </w:r>
-    </w:p>
-    <w:p>
-      <w:pPr>
-        <w:rPr>
-          <w:lang w:val="nl-BE"/>
-        </w:rPr>
-      </w:pPr>
+        <w:t xml:space="preserve"> </w:t>
+      </w:r>
+      <w:proofErr w:type="spellStart"/>
+      <w:r>
+        <w:rPr>
+          <w:lang w:val="nl-BE"/>
+        </w:rPr>
+        <w:t>study</w:t>
+      </w:r>
+      <w:proofErr w:type="spellEnd"/>
+      <w:r>
+        <w:rPr>
+          <w:lang w:val="nl-BE"/>
+        </w:rPr>
+        <w:t xml:space="preserve"> (Library)</w:t>
+      </w:r>
+    </w:p>
+    <w:p>
+      <w:pPr>
+        <w:pStyle w:val="ListParagraph"/>
+        <w:numPr>
+          <w:ilvl w:val="1"/>
+          <w:numId w:val="1"/>
+        </w:numPr>
+        <w:rPr>
+          <w:lang w:val="nl-BE"/>
+        </w:rPr>
+      </w:pPr>
+      <w:r>
+        <w:rPr>
+          <w:lang w:val="nl-BE"/>
+        </w:rPr>
+        <w:t>Security test (LAB)</w:t>
+      </w:r>
+    </w:p>
+    <w:p>
+      <w:pPr>
+        <w:pStyle w:val="ListParagraph"/>
+        <w:numPr>
+          <w:ilvl w:val="1"/>
+          <w:numId w:val="1"/>
+        </w:numPr>
+        <w:rPr>
+          <w:lang w:val="nl-BE"/>
+        </w:rPr>
+      </w:pPr>
+      <w:r>
+        <w:rPr>
+          <w:lang w:val="nl-BE"/>
+        </w:rPr>
+        <w:t>Prototyping</w:t>
+      </w:r>
+      <w:r>
+        <w:rPr>
+          <w:lang w:val="nl-BE"/>
+        </w:rPr>
+        <w:t xml:space="preserve"> (workshop)</w:t>
+      </w:r>
+      <w:r>
+        <w:rPr>
+          <w:lang w:val="nl-BE"/>
+        </w:rPr>
+        <w:br/>
+      </w:r>
+    </w:p>
+    <w:p>
+      <w:pPr>
+        <w:rPr>
+          <w:lang w:val="nl-BE"/>
+        </w:rPr>
+      </w:pPr>
+      <w:r>
+        <w:rPr>
+          <w:lang w:val="nl-BE"/>
+        </w:rPr>
+        <w:t xml:space="preserve">Als laatste deelvraag ga ik, op basis van de gevonden data, een authenticatie service uitkiezen en hiervan een prototype maken voor in mijn eigen applicatie. </w:t>
+      </w:r>
     </w:p>
     <w:p>
       <w:pPr>
@@ -968,132 +1046,7 @@
           <w:lang w:val="nl-BE"/>
         </w:rPr>
       </w:pPr>
-      <w:r>
-        <w:rPr>
-          <w:lang w:val="nl-BE"/>
-        </w:rPr>
-        <w:t>Welke authenticatie mogelijkheid is het meest geschikt voor de kwetter applicatie?</w:t>
-      </w:r>
-    </w:p>
-    <w:p>
-      <w:pPr>
-        <w:pStyle w:val="ListParagraph"/>
-        <w:numPr>
-          <w:ilvl w:val="1"/>
-          <w:numId w:val="1"/>
-        </w:numPr>
-        <w:rPr>
-          <w:lang w:val="nl-BE"/>
-        </w:rPr>
-      </w:pPr>
-      <w:proofErr w:type="spellStart"/>
-      <w:r>
-        <w:rPr>
-          <w:lang w:val="nl-BE"/>
-        </w:rPr>
-        <w:t>Literature</w:t>
-      </w:r>
-      <w:proofErr w:type="spellEnd"/>
-      <w:r>
-        <w:rPr>
-          <w:lang w:val="nl-BE"/>
-        </w:rPr>
-        <w:t xml:space="preserve"> </w:t>
-      </w:r>
-      <w:proofErr w:type="spellStart"/>
-      <w:r>
-        <w:rPr>
-          <w:lang w:val="nl-BE"/>
-        </w:rPr>
-        <w:t>study</w:t>
-      </w:r>
-      <w:proofErr w:type="spellEnd"/>
-      <w:r>
-        <w:rPr>
-          <w:lang w:val="nl-BE"/>
-        </w:rPr>
-        <w:t xml:space="preserve"> (Library)</w:t>
-      </w:r>
-    </w:p>
-    <w:p>
-      <w:pPr>
-        <w:pStyle w:val="ListParagraph"/>
-        <w:numPr>
-          <w:ilvl w:val="1"/>
-          <w:numId w:val="1"/>
-        </w:numPr>
-        <w:rPr>
-          <w:lang w:val="nl-BE"/>
-        </w:rPr>
-      </w:pPr>
-      <w:r>
-        <w:rPr>
-          <w:lang w:val="nl-BE"/>
-        </w:rPr>
-        <w:t>Security test (LAB)</w:t>
-      </w:r>
-    </w:p>
-    <w:p>
-      <w:pPr>
-        <w:pStyle w:val="ListParagraph"/>
-        <w:numPr>
-          <w:ilvl w:val="1"/>
-          <w:numId w:val="1"/>
-        </w:numPr>
-        <w:rPr>
-          <w:lang w:val="nl-BE"/>
-        </w:rPr>
-      </w:pPr>
-      <w:r>
-        <w:rPr>
-          <w:lang w:val="nl-BE"/>
-        </w:rPr>
-        <w:t>Prototyping</w:t>
-      </w:r>
-      <w:r>
-        <w:rPr>
-          <w:lang w:val="nl-BE"/>
-        </w:rPr>
-        <w:t xml:space="preserve"> (workshop)</w:t>
-      </w:r>
-      <w:r>
-        <w:rPr>
-          <w:lang w:val="nl-BE"/>
-        </w:rPr>
-        <w:br/>
-      </w:r>
-    </w:p>
-    <w:p>
-      <w:pPr>
-        <w:rPr>
-          <w:lang w:val="nl-BE"/>
-        </w:rPr>
-      </w:pPr>
-      <w:r>
-        <w:rPr>
-          <w:lang w:val="nl-BE"/>
-        </w:rPr>
-        <w:t xml:space="preserve">Als laatste deelvraag ga ik, op basis van de gevonden data, een authenticatie service uitkiezen en hiervan een prototype maken voor in mijn eigen applicatie. </w:t>
-      </w:r>
-    </w:p>
-    <w:p>
-      <w:pPr>
-        <w:rPr>
-          <w:lang w:val="nl-BE"/>
-        </w:rPr>
-      </w:pPr>
-    </w:p>
-    <w:p>
-      <w:pPr>
-        <w:pStyle w:val="ListParagraph"/>
-        <w:numPr>
-          <w:ilvl w:val="0"/>
-          <w:numId w:val="1"/>
-        </w:numPr>
-        <w:rPr>
-          <w:lang w:val="nl-BE"/>
-        </w:rPr>
-      </w:pPr>
+      <w:bookmarkStart w:id="4" w:name="_Hlk135825779"/>
       <w:r>
         <w:rPr>
           <w:lang w:val="nl-BE"/>
@@ -1101,12 +1054,58 @@
         <w:t>Hoe valideer ik of de authenticatie mogelijkheid werkt voor de kwetter applicatie?</w:t>
       </w:r>
     </w:p>
-    <w:p>
-      <w:pPr>
-        <w:rPr>
-          <w:lang w:val="nl-BE"/>
-        </w:rPr>
-      </w:pPr>
+    <w:bookmarkEnd w:id="4"/>
+    <w:p>
+      <w:pPr>
+        <w:rPr>
+          <w:lang w:val="nl-BE"/>
+        </w:rPr>
+      </w:pPr>
+    </w:p>
+    <w:p>
+      <w:pPr>
+        <w:rPr>
+          <w:lang w:val="nl-BE"/>
+        </w:rPr>
+      </w:pPr>
+    </w:p>
+    <w:p>
+      <w:pPr>
+        <w:rPr>
+          <w:lang w:val="nl-BE"/>
+        </w:rPr>
+      </w:pPr>
+    </w:p>
+    <w:p>
+      <w:pPr>
+        <w:rPr>
+          <w:lang w:val="nl-BE"/>
+        </w:rPr>
+      </w:pPr>
+    </w:p>
+    <w:p>
+      <w:pPr>
+        <w:rPr>
+          <w:lang w:val="nl-BE"/>
+        </w:rPr>
+      </w:pPr>
+    </w:p>
+    <w:p>
+      <w:pPr>
+        <w:tabs>
+          <w:tab w:val="left" w:pos="3540"/>
+        </w:tabs>
+        <w:rPr>
+          <w:lang w:val="nl-BE"/>
+        </w:rPr>
+      </w:pPr>
+      <w:r>
+        <w:rPr>
+          <w:lang w:val="nl-BE"/>
+        </w:rPr>
+        <w:tab/>
+        <w:t xml:space="preserve">  </w:t>
+      </w:r>
     </w:p>
     <w:sectPr>
       <w:pgSz w:w="11906" w:h="16838"/>

</xml_diff>